<commit_message>
Added RabbitMQ + bugfixes
</commit_message>
<xml_diff>
--- a/Events.docx
+++ b/Events.docx
@@ -131,13 +131,23 @@
               </w:rPr>
             </w:pPr>
             <w:proofErr w:type="spellStart"/>
-            <w:r>
-              <w:rPr>
-                <w:rFonts w:ascii="Calibri" w:eastAsia="Times New Roman" w:hAnsi="Calibri" w:cs="Calibri"/>
-                <w:color w:val="000000"/>
-                <w:lang w:eastAsia="nl-NL"/>
-              </w:rPr>
-              <w:t>catalog.product.created</w:t>
+            <w:proofErr w:type="gramStart"/>
+            <w:r>
+              <w:rPr>
+                <w:rFonts w:ascii="Calibri" w:eastAsia="Times New Roman" w:hAnsi="Calibri" w:cs="Calibri"/>
+                <w:color w:val="000000"/>
+                <w:lang w:eastAsia="nl-NL"/>
+              </w:rPr>
+              <w:t>catalog.product</w:t>
+            </w:r>
+            <w:proofErr w:type="gramEnd"/>
+            <w:r>
+              <w:rPr>
+                <w:rFonts w:ascii="Calibri" w:eastAsia="Times New Roman" w:hAnsi="Calibri" w:cs="Calibri"/>
+                <w:color w:val="000000"/>
+                <w:lang w:eastAsia="nl-NL"/>
+              </w:rPr>
+              <w:t>.created</w:t>
             </w:r>
             <w:proofErr w:type="spellEnd"/>
           </w:p>
@@ -204,13 +214,23 @@
               </w:rPr>
             </w:pPr>
             <w:proofErr w:type="spellStart"/>
-            <w:r>
-              <w:rPr>
-                <w:rFonts w:ascii="Calibri" w:eastAsia="Times New Roman" w:hAnsi="Calibri" w:cs="Calibri"/>
-                <w:color w:val="000000"/>
-                <w:lang w:eastAsia="nl-NL"/>
-              </w:rPr>
-              <w:t>catalog.product.deleted</w:t>
+            <w:proofErr w:type="gramStart"/>
+            <w:r>
+              <w:rPr>
+                <w:rFonts w:ascii="Calibri" w:eastAsia="Times New Roman" w:hAnsi="Calibri" w:cs="Calibri"/>
+                <w:color w:val="000000"/>
+                <w:lang w:eastAsia="nl-NL"/>
+              </w:rPr>
+              <w:t>catalog.product</w:t>
+            </w:r>
+            <w:proofErr w:type="gramEnd"/>
+            <w:r>
+              <w:rPr>
+                <w:rFonts w:ascii="Calibri" w:eastAsia="Times New Roman" w:hAnsi="Calibri" w:cs="Calibri"/>
+                <w:color w:val="000000"/>
+                <w:lang w:eastAsia="nl-NL"/>
+              </w:rPr>
+              <w:t>.deleted</w:t>
             </w:r>
             <w:proofErr w:type="spellEnd"/>
           </w:p>
@@ -277,6 +297,7 @@
               </w:rPr>
             </w:pPr>
             <w:proofErr w:type="spellStart"/>
+            <w:proofErr w:type="gramStart"/>
             <w:r>
               <w:rPr>
                 <w:rFonts w:ascii="Calibri" w:eastAsia="Times New Roman" w:hAnsi="Calibri" w:cs="Calibri"/>
@@ -286,6 +307,7 @@
               <w:t>catalog.tpv.created</w:t>
             </w:r>
             <w:proofErr w:type="spellEnd"/>
+            <w:proofErr w:type="gramEnd"/>
           </w:p>
         </w:tc>
         <w:tc>
@@ -317,25 +339,7 @@
                 <w:color w:val="000000"/>
                 <w:lang w:eastAsia="nl-NL"/>
               </w:rPr>
-              <w:t xml:space="preserve">Er is een </w:t>
-            </w:r>
-            <w:proofErr w:type="spellStart"/>
-            <w:r>
-              <w:rPr>
-                <w:rFonts w:ascii="Calibri" w:eastAsia="Times New Roman" w:hAnsi="Calibri" w:cs="Calibri"/>
-                <w:color w:val="000000"/>
-                <w:lang w:eastAsia="nl-NL"/>
-              </w:rPr>
-              <w:t>third</w:t>
-            </w:r>
-            <w:proofErr w:type="spellEnd"/>
-            <w:r>
-              <w:rPr>
-                <w:rFonts w:ascii="Calibri" w:eastAsia="Times New Roman" w:hAnsi="Calibri" w:cs="Calibri"/>
-                <w:color w:val="000000"/>
-                <w:lang w:eastAsia="nl-NL"/>
-              </w:rPr>
-              <w:t xml:space="preserve"> party </w:t>
+              <w:t xml:space="preserve">Er is een third party </w:t>
             </w:r>
             <w:proofErr w:type="spellStart"/>
             <w:r>
@@ -386,6 +390,7 @@
               </w:rPr>
             </w:pPr>
             <w:proofErr w:type="spellStart"/>
+            <w:proofErr w:type="gramStart"/>
             <w:r>
               <w:rPr>
                 <w:rFonts w:ascii="Calibri" w:eastAsia="Times New Roman" w:hAnsi="Calibri" w:cs="Calibri"/>
@@ -395,6 +400,7 @@
               <w:t>catalog.tpv.deleted</w:t>
             </w:r>
             <w:proofErr w:type="spellEnd"/>
+            <w:proofErr w:type="gramEnd"/>
           </w:p>
         </w:tc>
         <w:tc>
@@ -426,25 +432,7 @@
                 <w:color w:val="000000"/>
                 <w:lang w:eastAsia="nl-NL"/>
               </w:rPr>
-              <w:t xml:space="preserve">Er is een </w:t>
-            </w:r>
-            <w:proofErr w:type="spellStart"/>
-            <w:r>
-              <w:rPr>
-                <w:rFonts w:ascii="Calibri" w:eastAsia="Times New Roman" w:hAnsi="Calibri" w:cs="Calibri"/>
-                <w:color w:val="000000"/>
-                <w:lang w:eastAsia="nl-NL"/>
-              </w:rPr>
-              <w:t>third</w:t>
-            </w:r>
-            <w:proofErr w:type="spellEnd"/>
-            <w:r>
-              <w:rPr>
-                <w:rFonts w:ascii="Calibri" w:eastAsia="Times New Roman" w:hAnsi="Calibri" w:cs="Calibri"/>
-                <w:color w:val="000000"/>
-                <w:lang w:eastAsia="nl-NL"/>
-              </w:rPr>
-              <w:t xml:space="preserve"> party </w:t>
+              <w:t xml:space="preserve">Er is een third party </w:t>
             </w:r>
             <w:proofErr w:type="spellStart"/>
             <w:r>
@@ -495,6 +483,7 @@
               </w:rPr>
             </w:pPr>
             <w:proofErr w:type="spellStart"/>
+            <w:proofErr w:type="gramStart"/>
             <w:r>
               <w:rPr>
                 <w:rFonts w:ascii="Calibri" w:eastAsia="Times New Roman" w:hAnsi="Calibri" w:cs="Calibri"/>
@@ -504,6 +493,7 @@
               <w:t>support.created</w:t>
             </w:r>
             <w:proofErr w:type="spellEnd"/>
+            <w:proofErr w:type="gramEnd"/>
           </w:p>
         </w:tc>
         <w:tc>
@@ -568,6 +558,7 @@
               </w:rPr>
             </w:pPr>
             <w:proofErr w:type="spellStart"/>
+            <w:proofErr w:type="gramStart"/>
             <w:r>
               <w:rPr>
                 <w:rFonts w:ascii="Calibri" w:eastAsia="Times New Roman" w:hAnsi="Calibri" w:cs="Calibri"/>
@@ -577,6 +568,7 @@
               <w:t>support.replied</w:t>
             </w:r>
             <w:proofErr w:type="spellEnd"/>
+            <w:proofErr w:type="gramEnd"/>
           </w:p>
         </w:tc>
         <w:tc>
@@ -626,10 +618,9 @@
               <w:bottom w:val="single" w:sz="4" w:space="0" w:color="8EA9DB"/>
               <w:right w:val="nil"/>
             </w:tcBorders>
-            <w:shd w:val="clear" w:color="D9E1F2" w:fill="D9E1F2"/>
-            <w:noWrap/>
-            <w:vAlign w:val="bottom"/>
-            <w:hideMark/>
+            <w:shd w:val="clear" w:color="auto" w:fill="auto"/>
+            <w:noWrap/>
+            <w:vAlign w:val="bottom"/>
           </w:tcPr>
           <w:p>
             <w:pPr>
@@ -641,15 +632,17 @@
               </w:rPr>
             </w:pPr>
             <w:proofErr w:type="spellStart"/>
-            <w:r>
-              <w:rPr>
-                <w:rFonts w:ascii="Calibri" w:eastAsia="Times New Roman" w:hAnsi="Calibri" w:cs="Calibri"/>
-                <w:color w:val="000000"/>
-                <w:lang w:eastAsia="nl-NL"/>
-              </w:rPr>
-              <w:t>order.created</w:t>
+            <w:proofErr w:type="gramStart"/>
+            <w:r>
+              <w:rPr>
+                <w:rFonts w:ascii="Calibri" w:eastAsia="Times New Roman" w:hAnsi="Calibri" w:cs="Calibri"/>
+                <w:color w:val="000000"/>
+                <w:lang w:eastAsia="nl-NL"/>
+              </w:rPr>
+              <w:t>support.closed</w:t>
             </w:r>
             <w:proofErr w:type="spellEnd"/>
+            <w:proofErr w:type="gramEnd"/>
           </w:p>
         </w:tc>
         <w:tc>
@@ -661,27 +654,34 @@
               <w:bottom w:val="single" w:sz="4" w:space="0" w:color="8EA9DB"/>
               <w:right w:val="single" w:sz="4" w:space="0" w:color="8EA9DB"/>
             </w:tcBorders>
-            <w:shd w:val="clear" w:color="D9E1F2" w:fill="D9E1F2"/>
-            <w:noWrap/>
-            <w:vAlign w:val="bottom"/>
-            <w:hideMark/>
-          </w:tcPr>
-          <w:p>
-            <w:pPr>
-              <w:spacing w:after="0" w:line="240" w:lineRule="auto"/>
-              <w:rPr>
-                <w:rFonts w:ascii="Calibri" w:eastAsia="Times New Roman" w:hAnsi="Calibri" w:cs="Calibri"/>
-                <w:color w:val="000000"/>
-                <w:lang w:eastAsia="nl-NL"/>
-              </w:rPr>
-            </w:pPr>
-            <w:r>
-              <w:rPr>
-                <w:rFonts w:ascii="Calibri" w:eastAsia="Times New Roman" w:hAnsi="Calibri" w:cs="Calibri"/>
-                <w:color w:val="000000"/>
-                <w:lang w:eastAsia="nl-NL"/>
-              </w:rPr>
-              <w:t>Er is een nieuw order gemaakt</w:t>
+            <w:shd w:val="clear" w:color="auto" w:fill="auto"/>
+            <w:noWrap/>
+            <w:vAlign w:val="bottom"/>
+          </w:tcPr>
+          <w:p>
+            <w:pPr>
+              <w:spacing w:after="0" w:line="240" w:lineRule="auto"/>
+              <w:rPr>
+                <w:rFonts w:ascii="Calibri" w:eastAsia="Times New Roman" w:hAnsi="Calibri" w:cs="Calibri"/>
+                <w:color w:val="000000"/>
+                <w:lang w:eastAsia="nl-NL"/>
+              </w:rPr>
+            </w:pPr>
+            <w:r>
+              <w:rPr>
+                <w:rFonts w:ascii="Calibri" w:eastAsia="Times New Roman" w:hAnsi="Calibri" w:cs="Calibri"/>
+                <w:color w:val="000000"/>
+                <w:lang w:eastAsia="nl-NL"/>
+              </w:rPr>
+              <w:t>Er is een support ticket af</w:t>
+            </w:r>
+            <w:r>
+              <w:rPr>
+                <w:rFonts w:ascii="Calibri" w:eastAsia="Times New Roman" w:hAnsi="Calibri" w:cs="Calibri"/>
+                <w:color w:val="000000"/>
+                <w:lang w:eastAsia="nl-NL"/>
+              </w:rPr>
+              <w:t>gerond</w:t>
             </w:r>
           </w:p>
         </w:tc>
@@ -699,7 +699,7 @@
               <w:bottom w:val="single" w:sz="4" w:space="0" w:color="8EA9DB"/>
               <w:right w:val="nil"/>
             </w:tcBorders>
-            <w:shd w:val="clear" w:color="auto" w:fill="auto"/>
+            <w:shd w:val="clear" w:color="D9E1F2" w:fill="D9E1F2"/>
             <w:noWrap/>
             <w:vAlign w:val="bottom"/>
             <w:hideMark/>
@@ -714,15 +714,17 @@
               </w:rPr>
             </w:pPr>
             <w:proofErr w:type="spellStart"/>
-            <w:r>
-              <w:rPr>
-                <w:rFonts w:ascii="Calibri" w:eastAsia="Times New Roman" w:hAnsi="Calibri" w:cs="Calibri"/>
-                <w:color w:val="000000"/>
-                <w:lang w:eastAsia="nl-NL"/>
-              </w:rPr>
-              <w:t>order.edited</w:t>
+            <w:proofErr w:type="gramStart"/>
+            <w:r>
+              <w:rPr>
+                <w:rFonts w:ascii="Calibri" w:eastAsia="Times New Roman" w:hAnsi="Calibri" w:cs="Calibri"/>
+                <w:color w:val="000000"/>
+                <w:lang w:eastAsia="nl-NL"/>
+              </w:rPr>
+              <w:t>order.created</w:t>
             </w:r>
             <w:proofErr w:type="spellEnd"/>
+            <w:proofErr w:type="gramEnd"/>
           </w:p>
         </w:tc>
         <w:tc>
@@ -734,27 +736,27 @@
               <w:bottom w:val="single" w:sz="4" w:space="0" w:color="8EA9DB"/>
               <w:right w:val="single" w:sz="4" w:space="0" w:color="8EA9DB"/>
             </w:tcBorders>
-            <w:shd w:val="clear" w:color="auto" w:fill="auto"/>
-            <w:noWrap/>
-            <w:vAlign w:val="bottom"/>
-            <w:hideMark/>
-          </w:tcPr>
-          <w:p>
-            <w:pPr>
-              <w:spacing w:after="0" w:line="240" w:lineRule="auto"/>
-              <w:rPr>
-                <w:rFonts w:ascii="Calibri" w:eastAsia="Times New Roman" w:hAnsi="Calibri" w:cs="Calibri"/>
-                <w:color w:val="000000"/>
-                <w:lang w:eastAsia="nl-NL"/>
-              </w:rPr>
-            </w:pPr>
-            <w:r>
-              <w:rPr>
-                <w:rFonts w:ascii="Calibri" w:eastAsia="Times New Roman" w:hAnsi="Calibri" w:cs="Calibri"/>
-                <w:color w:val="000000"/>
-                <w:lang w:eastAsia="nl-NL"/>
-              </w:rPr>
-              <w:t>Een bestaand order is bewerkt</w:t>
+            <w:shd w:val="clear" w:color="D9E1F2" w:fill="D9E1F2"/>
+            <w:noWrap/>
+            <w:vAlign w:val="bottom"/>
+            <w:hideMark/>
+          </w:tcPr>
+          <w:p>
+            <w:pPr>
+              <w:spacing w:after="0" w:line="240" w:lineRule="auto"/>
+              <w:rPr>
+                <w:rFonts w:ascii="Calibri" w:eastAsia="Times New Roman" w:hAnsi="Calibri" w:cs="Calibri"/>
+                <w:color w:val="000000"/>
+                <w:lang w:eastAsia="nl-NL"/>
+              </w:rPr>
+            </w:pPr>
+            <w:r>
+              <w:rPr>
+                <w:rFonts w:ascii="Calibri" w:eastAsia="Times New Roman" w:hAnsi="Calibri" w:cs="Calibri"/>
+                <w:color w:val="000000"/>
+                <w:lang w:eastAsia="nl-NL"/>
+              </w:rPr>
+              <w:t>Er is een nieuw order gemaakt</w:t>
             </w:r>
           </w:p>
         </w:tc>
@@ -772,7 +774,7 @@
               <w:bottom w:val="single" w:sz="4" w:space="0" w:color="8EA9DB"/>
               <w:right w:val="nil"/>
             </w:tcBorders>
-            <w:shd w:val="clear" w:color="D9E1F2" w:fill="D9E1F2"/>
+            <w:shd w:val="clear" w:color="auto" w:fill="auto"/>
             <w:noWrap/>
             <w:vAlign w:val="bottom"/>
             <w:hideMark/>
@@ -787,15 +789,17 @@
               </w:rPr>
             </w:pPr>
             <w:proofErr w:type="spellStart"/>
-            <w:r>
-              <w:rPr>
-                <w:rFonts w:ascii="Calibri" w:eastAsia="Times New Roman" w:hAnsi="Calibri" w:cs="Calibri"/>
-                <w:color w:val="000000"/>
-                <w:lang w:eastAsia="nl-NL"/>
-              </w:rPr>
-              <w:t>transporter.created</w:t>
+            <w:proofErr w:type="gramStart"/>
+            <w:r>
+              <w:rPr>
+                <w:rFonts w:ascii="Calibri" w:eastAsia="Times New Roman" w:hAnsi="Calibri" w:cs="Calibri"/>
+                <w:color w:val="000000"/>
+                <w:lang w:eastAsia="nl-NL"/>
+              </w:rPr>
+              <w:t>order.edited</w:t>
             </w:r>
             <w:proofErr w:type="spellEnd"/>
+            <w:proofErr w:type="gramEnd"/>
           </w:p>
         </w:tc>
         <w:tc>
@@ -807,45 +811,27 @@
               <w:bottom w:val="single" w:sz="4" w:space="0" w:color="8EA9DB"/>
               <w:right w:val="single" w:sz="4" w:space="0" w:color="8EA9DB"/>
             </w:tcBorders>
-            <w:shd w:val="clear" w:color="D9E1F2" w:fill="D9E1F2"/>
-            <w:noWrap/>
-            <w:vAlign w:val="bottom"/>
-            <w:hideMark/>
-          </w:tcPr>
-          <w:p>
-            <w:pPr>
-              <w:spacing w:after="0" w:line="240" w:lineRule="auto"/>
-              <w:rPr>
-                <w:rFonts w:ascii="Calibri" w:eastAsia="Times New Roman" w:hAnsi="Calibri" w:cs="Calibri"/>
-                <w:color w:val="000000"/>
-                <w:lang w:eastAsia="nl-NL"/>
-              </w:rPr>
-            </w:pPr>
-            <w:r>
-              <w:rPr>
-                <w:rFonts w:ascii="Calibri" w:eastAsia="Times New Roman" w:hAnsi="Calibri" w:cs="Calibri"/>
-                <w:color w:val="000000"/>
-                <w:lang w:eastAsia="nl-NL"/>
-              </w:rPr>
-              <w:t xml:space="preserve">Een nieuwe </w:t>
-            </w:r>
-            <w:proofErr w:type="spellStart"/>
-            <w:r>
-              <w:rPr>
-                <w:rFonts w:ascii="Calibri" w:eastAsia="Times New Roman" w:hAnsi="Calibri" w:cs="Calibri"/>
-                <w:color w:val="000000"/>
-                <w:lang w:eastAsia="nl-NL"/>
-              </w:rPr>
-              <w:t>transporter</w:t>
-            </w:r>
-            <w:proofErr w:type="spellEnd"/>
-            <w:r>
-              <w:rPr>
-                <w:rFonts w:ascii="Calibri" w:eastAsia="Times New Roman" w:hAnsi="Calibri" w:cs="Calibri"/>
-                <w:color w:val="000000"/>
-                <w:lang w:eastAsia="nl-NL"/>
-              </w:rPr>
-              <w:t xml:space="preserve"> is gemaakt</w:t>
+            <w:shd w:val="clear" w:color="auto" w:fill="auto"/>
+            <w:noWrap/>
+            <w:vAlign w:val="bottom"/>
+            <w:hideMark/>
+          </w:tcPr>
+          <w:p>
+            <w:pPr>
+              <w:spacing w:after="0" w:line="240" w:lineRule="auto"/>
+              <w:rPr>
+                <w:rFonts w:ascii="Calibri" w:eastAsia="Times New Roman" w:hAnsi="Calibri" w:cs="Calibri"/>
+                <w:color w:val="000000"/>
+                <w:lang w:eastAsia="nl-NL"/>
+              </w:rPr>
+            </w:pPr>
+            <w:r>
+              <w:rPr>
+                <w:rFonts w:ascii="Calibri" w:eastAsia="Times New Roman" w:hAnsi="Calibri" w:cs="Calibri"/>
+                <w:color w:val="000000"/>
+                <w:lang w:eastAsia="nl-NL"/>
+              </w:rPr>
+              <w:t>Een bestaand order is bewerkt</w:t>
             </w:r>
           </w:p>
         </w:tc>
@@ -863,7 +849,7 @@
               <w:bottom w:val="single" w:sz="4" w:space="0" w:color="8EA9DB"/>
               <w:right w:val="nil"/>
             </w:tcBorders>
-            <w:shd w:val="clear" w:color="auto" w:fill="auto"/>
+            <w:shd w:val="clear" w:color="D9E1F2" w:fill="D9E1F2"/>
             <w:noWrap/>
             <w:vAlign w:val="bottom"/>
             <w:hideMark/>
@@ -878,15 +864,17 @@
               </w:rPr>
             </w:pPr>
             <w:proofErr w:type="spellStart"/>
-            <w:r>
-              <w:rPr>
-                <w:rFonts w:ascii="Calibri" w:eastAsia="Times New Roman" w:hAnsi="Calibri" w:cs="Calibri"/>
-                <w:color w:val="000000"/>
-                <w:lang w:eastAsia="nl-NL"/>
-              </w:rPr>
-              <w:t>transporter.deleted</w:t>
+            <w:proofErr w:type="gramStart"/>
+            <w:r>
+              <w:rPr>
+                <w:rFonts w:ascii="Calibri" w:eastAsia="Times New Roman" w:hAnsi="Calibri" w:cs="Calibri"/>
+                <w:color w:val="000000"/>
+                <w:lang w:eastAsia="nl-NL"/>
+              </w:rPr>
+              <w:t>transporter.created</w:t>
             </w:r>
             <w:proofErr w:type="spellEnd"/>
+            <w:proofErr w:type="gramEnd"/>
           </w:p>
         </w:tc>
         <w:tc>
@@ -898,7 +886,7 @@
               <w:bottom w:val="single" w:sz="4" w:space="0" w:color="8EA9DB"/>
               <w:right w:val="single" w:sz="4" w:space="0" w:color="8EA9DB"/>
             </w:tcBorders>
-            <w:shd w:val="clear" w:color="auto" w:fill="auto"/>
+            <w:shd w:val="clear" w:color="D9E1F2" w:fill="D9E1F2"/>
             <w:noWrap/>
             <w:vAlign w:val="bottom"/>
             <w:hideMark/>
@@ -936,7 +924,7 @@
                 <w:color w:val="000000"/>
                 <w:lang w:eastAsia="nl-NL"/>
               </w:rPr>
-              <w:t xml:space="preserve"> is verwijderd</w:t>
+              <w:t xml:space="preserve"> is gemaakt</w:t>
             </w:r>
           </w:p>
         </w:tc>
@@ -954,6 +942,99 @@
               <w:bottom w:val="single" w:sz="4" w:space="0" w:color="8EA9DB"/>
               <w:right w:val="nil"/>
             </w:tcBorders>
+            <w:shd w:val="clear" w:color="auto" w:fill="auto"/>
+            <w:noWrap/>
+            <w:vAlign w:val="bottom"/>
+            <w:hideMark/>
+          </w:tcPr>
+          <w:p>
+            <w:pPr>
+              <w:spacing w:after="0" w:line="240" w:lineRule="auto"/>
+              <w:rPr>
+                <w:rFonts w:ascii="Calibri" w:eastAsia="Times New Roman" w:hAnsi="Calibri" w:cs="Calibri"/>
+                <w:color w:val="000000"/>
+                <w:lang w:eastAsia="nl-NL"/>
+              </w:rPr>
+            </w:pPr>
+            <w:proofErr w:type="spellStart"/>
+            <w:proofErr w:type="gramStart"/>
+            <w:r>
+              <w:rPr>
+                <w:rFonts w:ascii="Calibri" w:eastAsia="Times New Roman" w:hAnsi="Calibri" w:cs="Calibri"/>
+                <w:color w:val="000000"/>
+                <w:lang w:eastAsia="nl-NL"/>
+              </w:rPr>
+              <w:t>transporter.deleted</w:t>
+            </w:r>
+            <w:proofErr w:type="spellEnd"/>
+            <w:proofErr w:type="gramEnd"/>
+          </w:p>
+        </w:tc>
+        <w:tc>
+          <w:tcPr>
+            <w:tcW w:w="6120" w:type="dxa"/>
+            <w:tcBorders>
+              <w:top w:val="single" w:sz="4" w:space="0" w:color="8EA9DB"/>
+              <w:left w:val="nil"/>
+              <w:bottom w:val="single" w:sz="4" w:space="0" w:color="8EA9DB"/>
+              <w:right w:val="single" w:sz="4" w:space="0" w:color="8EA9DB"/>
+            </w:tcBorders>
+            <w:shd w:val="clear" w:color="auto" w:fill="auto"/>
+            <w:noWrap/>
+            <w:vAlign w:val="bottom"/>
+            <w:hideMark/>
+          </w:tcPr>
+          <w:p>
+            <w:pPr>
+              <w:spacing w:after="0" w:line="240" w:lineRule="auto"/>
+              <w:rPr>
+                <w:rFonts w:ascii="Calibri" w:eastAsia="Times New Roman" w:hAnsi="Calibri" w:cs="Calibri"/>
+                <w:color w:val="000000"/>
+                <w:lang w:eastAsia="nl-NL"/>
+              </w:rPr>
+            </w:pPr>
+            <w:r>
+              <w:rPr>
+                <w:rFonts w:ascii="Calibri" w:eastAsia="Times New Roman" w:hAnsi="Calibri" w:cs="Calibri"/>
+                <w:color w:val="000000"/>
+                <w:lang w:eastAsia="nl-NL"/>
+              </w:rPr>
+              <w:t xml:space="preserve">Een nieuwe </w:t>
+            </w:r>
+            <w:proofErr w:type="spellStart"/>
+            <w:r>
+              <w:rPr>
+                <w:rFonts w:ascii="Calibri" w:eastAsia="Times New Roman" w:hAnsi="Calibri" w:cs="Calibri"/>
+                <w:color w:val="000000"/>
+                <w:lang w:eastAsia="nl-NL"/>
+              </w:rPr>
+              <w:t>transporter</w:t>
+            </w:r>
+            <w:proofErr w:type="spellEnd"/>
+            <w:r>
+              <w:rPr>
+                <w:rFonts w:ascii="Calibri" w:eastAsia="Times New Roman" w:hAnsi="Calibri" w:cs="Calibri"/>
+                <w:color w:val="000000"/>
+                <w:lang w:eastAsia="nl-NL"/>
+              </w:rPr>
+              <w:t xml:space="preserve"> is verwijderd</w:t>
+            </w:r>
+          </w:p>
+        </w:tc>
+      </w:tr>
+      <w:tr>
+        <w:trPr>
+          <w:trHeight w:val="300"/>
+        </w:trPr>
+        <w:tc>
+          <w:tcPr>
+            <w:tcW w:w="3140" w:type="dxa"/>
+            <w:tcBorders>
+              <w:top w:val="single" w:sz="4" w:space="0" w:color="8EA9DB"/>
+              <w:left w:val="single" w:sz="4" w:space="0" w:color="8EA9DB"/>
+              <w:bottom w:val="single" w:sz="4" w:space="0" w:color="8EA9DB"/>
+              <w:right w:val="nil"/>
+            </w:tcBorders>
             <w:shd w:val="clear" w:color="D9E1F2" w:fill="D9E1F2"/>
             <w:noWrap/>
             <w:vAlign w:val="bottom"/>
@@ -969,6 +1050,7 @@
               </w:rPr>
             </w:pPr>
             <w:proofErr w:type="spellStart"/>
+            <w:proofErr w:type="gramStart"/>
             <w:r>
               <w:rPr>
                 <w:rFonts w:ascii="Calibri" w:eastAsia="Times New Roman" w:hAnsi="Calibri" w:cs="Calibri"/>
@@ -978,6 +1060,7 @@
               <w:t>transporter.assigned</w:t>
             </w:r>
             <w:proofErr w:type="spellEnd"/>
+            <w:proofErr w:type="gramEnd"/>
           </w:p>
         </w:tc>
         <w:tc>
@@ -1066,650 +1149,145 @@
         <w:pStyle w:val="Kop1"/>
       </w:pPr>
       <w:r>
-        <w:t xml:space="preserve">Beschrijving </w:t>
+        <w:t>Beschrijving key matching:</w:t>
+      </w:r>
+    </w:p>
+    <w:p>
+      <w:pPr>
+        <w:rPr>
+          <w:lang w:val="en-US"/>
+        </w:rPr>
+      </w:pPr>
+      <w:r>
+        <w:rPr>
+          <w:lang w:val="en-US"/>
+        </w:rPr>
+        <w:t xml:space="preserve">Messages sent to a topic exchange can't have an arbitrary </w:t>
       </w:r>
       <w:proofErr w:type="spellStart"/>
       <w:r>
-        <w:t>key</w:t>
-      </w:r>
-      <w:proofErr w:type="spellEnd"/>
-      <w:r>
-        <w:t xml:space="preserve"> matching:</w:t>
-      </w:r>
-    </w:p>
-    <w:p>
-      <w:proofErr w:type="spellStart"/>
-      <w:r>
-        <w:t>Messages</w:t>
-      </w:r>
-      <w:proofErr w:type="spellEnd"/>
-      <w:r>
-        <w:t xml:space="preserve"> sent </w:t>
-      </w:r>
-      <w:proofErr w:type="spellStart"/>
-      <w:r>
-        <w:t>to</w:t>
-      </w:r>
-      <w:proofErr w:type="spellEnd"/>
-      <w:r>
-        <w:t xml:space="preserve"> a topic exchange </w:t>
-      </w:r>
-      <w:proofErr w:type="spellStart"/>
-      <w:r>
-        <w:t>can't</w:t>
-      </w:r>
-      <w:proofErr w:type="spellEnd"/>
-      <w:r>
-        <w:t xml:space="preserve"> have </w:t>
-      </w:r>
-      <w:proofErr w:type="spellStart"/>
-      <w:r>
-        <w:t>an</w:t>
-      </w:r>
-      <w:proofErr w:type="spellEnd"/>
-      <w:r>
-        <w:t xml:space="preserve"> </w:t>
-      </w:r>
-      <w:proofErr w:type="spellStart"/>
-      <w:r>
-        <w:t>arbitrary</w:t>
-      </w:r>
-      <w:proofErr w:type="spellEnd"/>
-      <w:r>
-        <w:t xml:space="preserve"> </w:t>
-      </w:r>
-      <w:proofErr w:type="spellStart"/>
-      <w:r>
+        <w:rPr>
+          <w:lang w:val="en-US"/>
+        </w:rPr>
         <w:t>routing_key</w:t>
       </w:r>
       <w:proofErr w:type="spellEnd"/>
       <w:r>
-        <w:t xml:space="preserve"> - </w:t>
+        <w:rPr>
+          <w:lang w:val="en-US"/>
+        </w:rPr>
+        <w:t xml:space="preserve"> - it must be a list of words, delimited by dots. The words can be anything, but usually they specify some features connected to the message. A few valid routing key examples: "</w:t>
       </w:r>
       <w:proofErr w:type="spellStart"/>
+      <w:proofErr w:type="gramStart"/>
       <w:r>
-        <w:t>it</w:t>
-      </w:r>
-      <w:proofErr w:type="spellEnd"/>
-      <w:r>
-        <w:t xml:space="preserve"> must </w:t>
-      </w:r>
-      <w:proofErr w:type="spellStart"/>
-      <w:r>
-        <w:t>be</w:t>
-      </w:r>
-      <w:proofErr w:type="spellEnd"/>
-      <w:r>
-        <w:t xml:space="preserve"> a list of </w:t>
-      </w:r>
-      <w:proofErr w:type="spellStart"/>
-      <w:r>
-        <w:t>words</w:t>
-      </w:r>
-      <w:proofErr w:type="spellEnd"/>
-      <w:r>
-        <w:t xml:space="preserve">, </w:t>
-      </w:r>
-      <w:proofErr w:type="spellStart"/>
-      <w:r>
-        <w:t>delimited</w:t>
-      </w:r>
-      <w:proofErr w:type="spellEnd"/>
-      <w:r>
-        <w:t xml:space="preserve"> </w:t>
-      </w:r>
-      <w:proofErr w:type="spellStart"/>
-      <w:r>
-        <w:t>by</w:t>
-      </w:r>
-      <w:proofErr w:type="spellEnd"/>
-      <w:r>
-        <w:t xml:space="preserve"> </w:t>
-      </w:r>
-      <w:proofErr w:type="spellStart"/>
-      <w:r>
-        <w:t>dots</w:t>
-      </w:r>
-      <w:proofErr w:type="spellEnd"/>
-      <w:r>
-        <w:t xml:space="preserve">. The </w:t>
-      </w:r>
-      <w:proofErr w:type="spellStart"/>
-      <w:r>
-        <w:t>words</w:t>
-      </w:r>
-      <w:proofErr w:type="spellEnd"/>
-      <w:r>
-        <w:t xml:space="preserve"> </w:t>
-      </w:r>
-      <w:proofErr w:type="spellStart"/>
-      <w:r>
-        <w:t>can</w:t>
-      </w:r>
-      <w:proofErr w:type="spellEnd"/>
-      <w:r>
-        <w:t xml:space="preserve"> </w:t>
-      </w:r>
-      <w:proofErr w:type="spellStart"/>
-      <w:r>
-        <w:t>be</w:t>
-      </w:r>
-      <w:proofErr w:type="spellEnd"/>
-      <w:r>
-        <w:t xml:space="preserve"> </w:t>
-      </w:r>
-      <w:proofErr w:type="spellStart"/>
-      <w:r>
-        <w:t>anything</w:t>
-      </w:r>
-      <w:proofErr w:type="spellEnd"/>
-      <w:r>
-        <w:t xml:space="preserve">, but </w:t>
-      </w:r>
-      <w:proofErr w:type="spellStart"/>
-      <w:r>
-        <w:t>usually</w:t>
-      </w:r>
-      <w:proofErr w:type="spellEnd"/>
-      <w:r>
-        <w:t xml:space="preserve"> </w:t>
-      </w:r>
-      <w:proofErr w:type="spellStart"/>
-      <w:r>
-        <w:t>they</w:t>
-      </w:r>
-      <w:proofErr w:type="spellEnd"/>
-      <w:r>
-        <w:t xml:space="preserve"> </w:t>
-      </w:r>
-      <w:proofErr w:type="spellStart"/>
-      <w:r>
-        <w:t>specify</w:t>
-      </w:r>
-      <w:proofErr w:type="spellEnd"/>
-      <w:r>
-        <w:t xml:space="preserve"> </w:t>
-      </w:r>
-      <w:proofErr w:type="spellStart"/>
-      <w:r>
-        <w:t>some</w:t>
-      </w:r>
-      <w:proofErr w:type="spellEnd"/>
-      <w:r>
-        <w:t xml:space="preserve"> features </w:t>
-      </w:r>
-      <w:proofErr w:type="spellStart"/>
-      <w:r>
-        <w:t>connected</w:t>
-      </w:r>
-      <w:proofErr w:type="spellEnd"/>
-      <w:r>
-        <w:t xml:space="preserve"> </w:t>
-      </w:r>
-      <w:proofErr w:type="spellStart"/>
-      <w:r>
-        <w:t>to</w:t>
-      </w:r>
-      <w:proofErr w:type="spellEnd"/>
-      <w:r>
-        <w:t xml:space="preserve"> </w:t>
-      </w:r>
-      <w:proofErr w:type="spellStart"/>
-      <w:r>
-        <w:t>the</w:t>
-      </w:r>
-      <w:proofErr w:type="spellEnd"/>
-      <w:r>
-        <w:t xml:space="preserve"> </w:t>
-      </w:r>
-      <w:proofErr w:type="spellStart"/>
-      <w:r>
-        <w:t>message</w:t>
-      </w:r>
-      <w:proofErr w:type="spellEnd"/>
-      <w:r>
-        <w:t xml:space="preserve">. A few </w:t>
-      </w:r>
-      <w:proofErr w:type="spellStart"/>
-      <w:r>
-        <w:t>valid</w:t>
-      </w:r>
-      <w:proofErr w:type="spellEnd"/>
-      <w:r>
-        <w:t xml:space="preserve"> routing </w:t>
-      </w:r>
-      <w:proofErr w:type="spellStart"/>
-      <w:r>
-        <w:t>key</w:t>
-      </w:r>
-      <w:proofErr w:type="spellEnd"/>
-      <w:r>
-        <w:t xml:space="preserve"> </w:t>
-      </w:r>
-      <w:proofErr w:type="spellStart"/>
-      <w:r>
-        <w:t>examples</w:t>
-      </w:r>
-      <w:proofErr w:type="spellEnd"/>
-      <w:r>
-        <w:t>: "</w:t>
-      </w:r>
-      <w:proofErr w:type="spellStart"/>
-      <w:r>
+        <w:rPr>
+          <w:lang w:val="en-US"/>
+        </w:rPr>
         <w:t>stock.usd.nyse</w:t>
       </w:r>
       <w:proofErr w:type="spellEnd"/>
+      <w:proofErr w:type="gramEnd"/>
       <w:r>
+        <w:rPr>
+          <w:lang w:val="en-US"/>
+        </w:rPr>
         <w:t>", "</w:t>
       </w:r>
       <w:proofErr w:type="spellStart"/>
       <w:r>
+        <w:rPr>
+          <w:lang w:val="en-US"/>
+        </w:rPr>
         <w:t>nyse.vmw</w:t>
       </w:r>
       <w:proofErr w:type="spellEnd"/>
       <w:r>
+        <w:rPr>
+          <w:lang w:val="en-US"/>
+        </w:rPr>
         <w:t>", "</w:t>
       </w:r>
       <w:proofErr w:type="spellStart"/>
       <w:r>
+        <w:rPr>
+          <w:lang w:val="en-US"/>
+        </w:rPr>
         <w:t>quick.orange.rabbit</w:t>
       </w:r>
       <w:proofErr w:type="spellEnd"/>
       <w:r>
-        <w:t xml:space="preserve">". </w:t>
-      </w:r>
-      <w:proofErr w:type="spellStart"/>
-      <w:r>
-        <w:t>There</w:t>
-      </w:r>
-      <w:proofErr w:type="spellEnd"/>
-      <w:r>
-        <w:t xml:space="preserve"> </w:t>
-      </w:r>
-      <w:proofErr w:type="spellStart"/>
-      <w:r>
-        <w:t>can</w:t>
-      </w:r>
-      <w:proofErr w:type="spellEnd"/>
-      <w:r>
-        <w:t xml:space="preserve"> </w:t>
-      </w:r>
-      <w:proofErr w:type="spellStart"/>
-      <w:r>
-        <w:t>be</w:t>
-      </w:r>
-      <w:proofErr w:type="spellEnd"/>
-      <w:r>
-        <w:t xml:space="preserve"> as </w:t>
-      </w:r>
-      <w:proofErr w:type="spellStart"/>
-      <w:r>
-        <w:t>many</w:t>
-      </w:r>
-      <w:proofErr w:type="spellEnd"/>
-      <w:r>
-        <w:t xml:space="preserve"> </w:t>
-      </w:r>
-      <w:proofErr w:type="spellStart"/>
-      <w:r>
-        <w:t>words</w:t>
-      </w:r>
-      <w:proofErr w:type="spellEnd"/>
-      <w:r>
-        <w:t xml:space="preserve"> in </w:t>
-      </w:r>
-      <w:proofErr w:type="spellStart"/>
-      <w:r>
-        <w:t>the</w:t>
-      </w:r>
-      <w:proofErr w:type="spellEnd"/>
-      <w:r>
-        <w:t xml:space="preserve"> routing </w:t>
-      </w:r>
-      <w:proofErr w:type="spellStart"/>
-      <w:r>
-        <w:t>key</w:t>
-      </w:r>
-      <w:proofErr w:type="spellEnd"/>
-      <w:r>
-        <w:t xml:space="preserve"> as </w:t>
-      </w:r>
-      <w:proofErr w:type="spellStart"/>
-      <w:r>
-        <w:t>you</w:t>
-      </w:r>
-      <w:proofErr w:type="spellEnd"/>
-      <w:r>
-        <w:t xml:space="preserve"> like, up </w:t>
-      </w:r>
-      <w:proofErr w:type="spellStart"/>
-      <w:r>
-        <w:t>to</w:t>
-      </w:r>
-      <w:proofErr w:type="spellEnd"/>
-      <w:r>
-        <w:t xml:space="preserve"> </w:t>
-      </w:r>
-      <w:proofErr w:type="spellStart"/>
-      <w:r>
-        <w:t>the</w:t>
-      </w:r>
-      <w:proofErr w:type="spellEnd"/>
-      <w:r>
-        <w:t xml:space="preserve"> limit of 255 bytes.</w:t>
-      </w:r>
-    </w:p>
-    <w:p/>
-    <w:p>
-      <w:r>
-        <w:t xml:space="preserve">The binding </w:t>
-      </w:r>
-      <w:proofErr w:type="spellStart"/>
-      <w:r>
-        <w:t>key</w:t>
-      </w:r>
-      <w:proofErr w:type="spellEnd"/>
-      <w:r>
-        <w:t xml:space="preserve"> must </w:t>
-      </w:r>
-      <w:proofErr w:type="spellStart"/>
-      <w:r>
-        <w:t>also</w:t>
-      </w:r>
-      <w:proofErr w:type="spellEnd"/>
-      <w:r>
-        <w:t xml:space="preserve"> </w:t>
-      </w:r>
-      <w:proofErr w:type="spellStart"/>
-      <w:r>
-        <w:t>be</w:t>
-      </w:r>
-      <w:proofErr w:type="spellEnd"/>
-      <w:r>
-        <w:t xml:space="preserve"> in </w:t>
-      </w:r>
-      <w:proofErr w:type="spellStart"/>
-      <w:r>
-        <w:t>the</w:t>
-      </w:r>
-      <w:proofErr w:type="spellEnd"/>
-      <w:r>
-        <w:t xml:space="preserve"> </w:t>
-      </w:r>
-      <w:proofErr w:type="spellStart"/>
-      <w:r>
-        <w:t>same</w:t>
-      </w:r>
-      <w:proofErr w:type="spellEnd"/>
-      <w:r>
-        <w:t xml:space="preserve"> form. The logic </w:t>
-      </w:r>
-      <w:proofErr w:type="spellStart"/>
-      <w:r>
-        <w:t>behind</w:t>
-      </w:r>
-      <w:proofErr w:type="spellEnd"/>
-      <w:r>
-        <w:t xml:space="preserve"> </w:t>
-      </w:r>
-      <w:proofErr w:type="spellStart"/>
-      <w:r>
-        <w:t>the</w:t>
-      </w:r>
-      <w:proofErr w:type="spellEnd"/>
-      <w:r>
-        <w:t xml:space="preserve"> topic exchange is </w:t>
-      </w:r>
-      <w:proofErr w:type="spellStart"/>
-      <w:r>
-        <w:t>similar</w:t>
-      </w:r>
-      <w:proofErr w:type="spellEnd"/>
-      <w:r>
-        <w:t xml:space="preserve"> </w:t>
-      </w:r>
-      <w:proofErr w:type="spellStart"/>
-      <w:r>
-        <w:t>to</w:t>
-      </w:r>
-      <w:proofErr w:type="spellEnd"/>
-      <w:r>
-        <w:t xml:space="preserve"> a direct </w:t>
-      </w:r>
-      <w:proofErr w:type="spellStart"/>
-      <w:r>
-        <w:t>one</w:t>
-      </w:r>
-      <w:proofErr w:type="spellEnd"/>
-      <w:r>
-        <w:t xml:space="preserve"> - a </w:t>
-      </w:r>
-      <w:proofErr w:type="spellStart"/>
-      <w:r>
-        <w:t>message</w:t>
-      </w:r>
-      <w:proofErr w:type="spellEnd"/>
-      <w:r>
-        <w:t xml:space="preserve"> sent with a </w:t>
-      </w:r>
-      <w:proofErr w:type="spellStart"/>
-      <w:r>
-        <w:t>particular</w:t>
-      </w:r>
-      <w:proofErr w:type="spellEnd"/>
-      <w:r>
-        <w:t xml:space="preserve"> routing </w:t>
-      </w:r>
-      <w:proofErr w:type="spellStart"/>
-      <w:r>
-        <w:t>key</w:t>
-      </w:r>
-      <w:proofErr w:type="spellEnd"/>
-      <w:r>
-        <w:t xml:space="preserve"> </w:t>
-      </w:r>
-      <w:proofErr w:type="spellStart"/>
-      <w:r>
-        <w:t>will</w:t>
-      </w:r>
-      <w:proofErr w:type="spellEnd"/>
-      <w:r>
-        <w:t xml:space="preserve"> </w:t>
-      </w:r>
-      <w:proofErr w:type="spellStart"/>
-      <w:r>
-        <w:t>be</w:t>
-      </w:r>
-      <w:proofErr w:type="spellEnd"/>
-      <w:r>
-        <w:t xml:space="preserve"> </w:t>
-      </w:r>
-      <w:proofErr w:type="spellStart"/>
-      <w:r>
-        <w:t>delivered</w:t>
-      </w:r>
-      <w:proofErr w:type="spellEnd"/>
-      <w:r>
-        <w:t xml:space="preserve"> </w:t>
-      </w:r>
-      <w:proofErr w:type="spellStart"/>
-      <w:r>
-        <w:t>to</w:t>
-      </w:r>
-      <w:proofErr w:type="spellEnd"/>
-      <w:r>
-        <w:t xml:space="preserve"> </w:t>
-      </w:r>
-      <w:proofErr w:type="spellStart"/>
-      <w:r>
-        <w:t>all</w:t>
-      </w:r>
-      <w:proofErr w:type="spellEnd"/>
-      <w:r>
-        <w:t xml:space="preserve"> </w:t>
-      </w:r>
-      <w:proofErr w:type="spellStart"/>
-      <w:r>
-        <w:t>the</w:t>
-      </w:r>
-      <w:proofErr w:type="spellEnd"/>
-      <w:r>
-        <w:t xml:space="preserve"> queues </w:t>
-      </w:r>
-      <w:proofErr w:type="spellStart"/>
-      <w:r>
-        <w:t>that</w:t>
-      </w:r>
-      <w:proofErr w:type="spellEnd"/>
-      <w:r>
-        <w:t xml:space="preserve"> are </w:t>
-      </w:r>
-      <w:proofErr w:type="spellStart"/>
-      <w:r>
-        <w:t>bound</w:t>
-      </w:r>
-      <w:proofErr w:type="spellEnd"/>
-      <w:r>
-        <w:t xml:space="preserve"> with a matching binding </w:t>
-      </w:r>
-      <w:proofErr w:type="spellStart"/>
-      <w:r>
-        <w:t>key</w:t>
-      </w:r>
-      <w:proofErr w:type="spellEnd"/>
-      <w:r>
-        <w:t xml:space="preserve">. </w:t>
-      </w:r>
-      <w:proofErr w:type="spellStart"/>
-      <w:r>
-        <w:t>However</w:t>
-      </w:r>
-      <w:proofErr w:type="spellEnd"/>
-      <w:r>
-        <w:t xml:space="preserve"> </w:t>
-      </w:r>
-      <w:proofErr w:type="spellStart"/>
-      <w:r>
-        <w:t>there</w:t>
-      </w:r>
-      <w:proofErr w:type="spellEnd"/>
-      <w:r>
-        <w:t xml:space="preserve"> are </w:t>
-      </w:r>
-      <w:proofErr w:type="spellStart"/>
-      <w:r>
-        <w:t>two</w:t>
-      </w:r>
-      <w:proofErr w:type="spellEnd"/>
-      <w:r>
-        <w:t xml:space="preserve"> important special cases </w:t>
-      </w:r>
-      <w:proofErr w:type="spellStart"/>
-      <w:r>
-        <w:t>for</w:t>
-      </w:r>
-      <w:proofErr w:type="spellEnd"/>
-      <w:r>
-        <w:t xml:space="preserve"> binding </w:t>
-      </w:r>
-      <w:proofErr w:type="spellStart"/>
-      <w:r>
-        <w:t>keys</w:t>
-      </w:r>
-      <w:proofErr w:type="spellEnd"/>
-      <w:r>
-        <w:t>:</w:t>
-      </w:r>
-    </w:p>
-    <w:p/>
-    <w:p>
-      <w:r>
-        <w:t xml:space="preserve">* (star) </w:t>
-      </w:r>
-      <w:proofErr w:type="spellStart"/>
-      <w:r>
-        <w:t>can</w:t>
-      </w:r>
-      <w:proofErr w:type="spellEnd"/>
-      <w:r>
-        <w:t xml:space="preserve"> </w:t>
-      </w:r>
-      <w:proofErr w:type="spellStart"/>
-      <w:r>
-        <w:t>substitute</w:t>
-      </w:r>
-      <w:proofErr w:type="spellEnd"/>
-      <w:r>
-        <w:t xml:space="preserve"> </w:t>
-      </w:r>
-      <w:proofErr w:type="spellStart"/>
-      <w:r>
-        <w:t>for</w:t>
-      </w:r>
-      <w:proofErr w:type="spellEnd"/>
-      <w:r>
-        <w:t xml:space="preserve"> </w:t>
-      </w:r>
-      <w:proofErr w:type="spellStart"/>
-      <w:r>
-        <w:t>exactly</w:t>
-      </w:r>
-      <w:proofErr w:type="spellEnd"/>
-      <w:r>
-        <w:t xml:space="preserve"> </w:t>
-      </w:r>
-      <w:proofErr w:type="spellStart"/>
-      <w:r>
-        <w:t>one</w:t>
-      </w:r>
-      <w:proofErr w:type="spellEnd"/>
-      <w:r>
-        <w:t xml:space="preserve"> word.</w:t>
+        <w:rPr>
+          <w:lang w:val="en-US"/>
+        </w:rPr>
+        <w:t>". There can be as many words in the routing key as you like, up to the limit of 255 bytes.</w:t>
       </w:r>
     </w:p>
     <w:p>
+      <w:pPr>
+        <w:rPr>
+          <w:lang w:val="en-US"/>
+        </w:rPr>
+      </w:pPr>
+    </w:p>
+    <w:p>
+      <w:pPr>
+        <w:rPr>
+          <w:lang w:val="en-US"/>
+        </w:rPr>
+      </w:pPr>
       <w:r>
-        <w:t># (</w:t>
+        <w:rPr>
+          <w:lang w:val="en-US"/>
+        </w:rPr>
+        <w:t xml:space="preserve">The binding key must also be in the same form. The logic behind the topic exchange is similar to a direct one - a message sent with a particular routing key will be delivered to all the queues that are bound with a matching binding key. </w:t>
       </w:r>
-      <w:proofErr w:type="spellStart"/>
+      <w:proofErr w:type="gramStart"/>
       <w:r>
-        <w:t>hash</w:t>
+        <w:rPr>
+          <w:lang w:val="en-US"/>
+        </w:rPr>
+        <w:t>However</w:t>
       </w:r>
-      <w:proofErr w:type="spellEnd"/>
+      <w:proofErr w:type="gramEnd"/>
       <w:r>
-        <w:t xml:space="preserve">) </w:t>
+        <w:rPr>
+          <w:lang w:val="en-US"/>
+        </w:rPr>
+        <w:t xml:space="preserve"> there are two important special cases for binding keys:</w:t>
       </w:r>
-      <w:proofErr w:type="spellStart"/>
+    </w:p>
+    <w:p>
+      <w:pPr>
+        <w:rPr>
+          <w:lang w:val="en-US"/>
+        </w:rPr>
+      </w:pPr>
+    </w:p>
+    <w:p>
+      <w:pPr>
+        <w:rPr>
+          <w:lang w:val="en-US"/>
+        </w:rPr>
+      </w:pPr>
       <w:r>
-        <w:t>can</w:t>
+        <w:rPr>
+          <w:lang w:val="en-US"/>
+        </w:rPr>
+        <w:t>* (star) can substitute for exactly one word.</w:t>
       </w:r>
-      <w:proofErr w:type="spellEnd"/>
+    </w:p>
+    <w:p>
+      <w:pPr>
+        <w:rPr>
+          <w:lang w:val="en-US"/>
+        </w:rPr>
+      </w:pPr>
       <w:r>
-        <w:t xml:space="preserve"> </w:t>
-      </w:r>
-      <w:proofErr w:type="spellStart"/>
-      <w:r>
-        <w:t>substitute</w:t>
-      </w:r>
-      <w:proofErr w:type="spellEnd"/>
-      <w:r>
-        <w:t xml:space="preserve"> </w:t>
-      </w:r>
-      <w:proofErr w:type="spellStart"/>
-      <w:r>
-        <w:t>for</w:t>
-      </w:r>
-      <w:proofErr w:type="spellEnd"/>
-      <w:r>
-        <w:t xml:space="preserve"> zero or more </w:t>
-      </w:r>
-      <w:proofErr w:type="spellStart"/>
-      <w:r>
-        <w:t>words</w:t>
-      </w:r>
-      <w:proofErr w:type="spellEnd"/>
-      <w:r>
-        <w:t>.</w:t>
+        <w:rPr>
+          <w:lang w:val="en-US"/>
+        </w:rPr>
+        <w:t># (hash) can substitute for zero or more words.</w:t>
       </w:r>
     </w:p>
     <w:sectPr>

</xml_diff>